<commit_message>
Added the Raspbian project link https://github.com/benhaz1024/raspbian-tee
</commit_message>
<xml_diff>
--- a/doc/Set_Raspberry_PI with Optee.docx
+++ b/doc/Set_Raspberry_PI with Optee.docx
@@ -30,9 +30,8 @@
           <w:sz w:val="30"/>
           <w:szCs w:val="30"/>
         </w:rPr>
-        <w:t xml:space="preserve">et up </w:t>
-      </w:r>
-      <w:proofErr w:type="spellStart"/>
+        <w:t>et up Raspbia</w:t>
+      </w:r>
       <w:r>
         <w:rPr>
           <w:rFonts w:cstheme="minorHAnsi"/>
@@ -40,26 +39,7 @@
           <w:sz w:val="30"/>
           <w:szCs w:val="30"/>
         </w:rPr>
-        <w:t>Raspbia</w:t>
-      </w:r>
-      <w:r>
-        <w:rPr>
-          <w:rFonts w:cstheme="minorHAnsi"/>
-          <w:b/>
-          <w:sz w:val="30"/>
-          <w:szCs w:val="30"/>
-        </w:rPr>
-        <w:t>n</w:t>
-      </w:r>
-      <w:proofErr w:type="spellEnd"/>
-      <w:r>
-        <w:rPr>
-          <w:rFonts w:cstheme="minorHAnsi"/>
-          <w:b/>
-          <w:sz w:val="30"/>
-          <w:szCs w:val="30"/>
-        </w:rPr>
-        <w:t xml:space="preserve"> with OPTEE Raspberry PI mode3</w:t>
+        <w:t>n with OPTEE Raspberry PI mode3</w:t>
       </w:r>
       <w:r>
         <w:rPr>
@@ -103,18 +83,10 @@
         <w:t xml:space="preserve"> (As shown below)and get to the step6, we can run the “xtest” but the Linux OS can only provide few function for further usage. This document will provide the detail steps about how to set t</w:t>
       </w:r>
       <w:r>
-        <w:t xml:space="preserve">he Raspberry PI mode 3’s </w:t>
-      </w:r>
-      <w:proofErr w:type="spellStart"/>
-      <w:r>
-        <w:t>Raspbia</w:t>
-      </w:r>
-      <w:r>
-        <w:t>n</w:t>
-      </w:r>
-      <w:proofErr w:type="spellEnd"/>
-      <w:r>
-        <w:t xml:space="preserve"> system with OPTEE function. </w:t>
+        <w:t>he Raspberry PI mode 3’s Raspbia</w:t>
+      </w:r>
+      <w:r>
+        <w:t xml:space="preserve">n system with OPTEE function. </w:t>
       </w:r>
     </w:p>
     <w:p/>
@@ -288,30 +260,14 @@
           <w:sz w:val="20"/>
           <w:szCs w:val="20"/>
         </w:rPr>
-        <w:t xml:space="preserve">wn load the Raspberry PI </w:t>
-      </w:r>
-      <w:proofErr w:type="spellStart"/>
-      <w:r>
-        <w:rPr>
-          <w:sz w:val="20"/>
-          <w:szCs w:val="20"/>
-        </w:rPr>
-        <w:t>Raspbia</w:t>
-      </w:r>
-      <w:r>
-        <w:rPr>
-          <w:sz w:val="20"/>
-          <w:szCs w:val="20"/>
-        </w:rPr>
-        <w:t>n</w:t>
-      </w:r>
-      <w:proofErr w:type="spellEnd"/>
-      <w:r>
-        <w:rPr>
-          <w:sz w:val="20"/>
-          <w:szCs w:val="20"/>
-        </w:rPr>
-        <w:t xml:space="preserve"> OS</w:t>
+        <w:t>wn load the Raspberry PI Raspbia</w:t>
+      </w:r>
+      <w:r>
+        <w:rPr>
+          <w:sz w:val="20"/>
+          <w:szCs w:val="20"/>
+        </w:rPr>
+        <w:t>n OS</w:t>
       </w:r>
       <w:r>
         <w:rPr>
@@ -405,30 +361,14 @@
           <w:sz w:val="20"/>
           <w:szCs w:val="20"/>
         </w:rPr>
-        <w:t xml:space="preserve"> and flash the </w:t>
-      </w:r>
-      <w:proofErr w:type="spellStart"/>
-      <w:r>
-        <w:rPr>
-          <w:sz w:val="20"/>
-          <w:szCs w:val="20"/>
-        </w:rPr>
-        <w:t>Raspbia</w:t>
-      </w:r>
-      <w:r>
-        <w:rPr>
-          <w:sz w:val="20"/>
-          <w:szCs w:val="20"/>
-        </w:rPr>
-        <w:t>n</w:t>
-      </w:r>
-      <w:proofErr w:type="spellEnd"/>
-      <w:r>
-        <w:rPr>
-          <w:sz w:val="20"/>
-          <w:szCs w:val="20"/>
-        </w:rPr>
-        <w:t xml:space="preserve"> image in to the SD card, put the SD card in Raspberry PI to double confirm the it works normally. </w:t>
+        <w:t xml:space="preserve"> and flash the Raspbia</w:t>
+      </w:r>
+      <w:r>
+        <w:rPr>
+          <w:sz w:val="20"/>
+          <w:szCs w:val="20"/>
+        </w:rPr>
+        <w:t xml:space="preserve">n image in to the SD card, put the SD card in Raspberry PI to double confirm the it works normally. </w:t>
       </w:r>
     </w:p>
     <w:p/>
@@ -470,42 +410,16 @@
           <w:sz w:val="24"/>
           <w:szCs w:val="24"/>
         </w:rPr>
-        <w:t xml:space="preserve">Build the </w:t>
-      </w:r>
-      <w:proofErr w:type="spellStart"/>
+        <w:t>Build the Raspbia</w:t>
+      </w:r>
       <w:r>
         <w:rPr>
           <w:b/>
           <w:sz w:val="24"/>
           <w:szCs w:val="24"/>
         </w:rPr>
-        <w:t>Raspbia</w:t>
-      </w:r>
-      <w:r>
-        <w:rPr>
-          <w:b/>
-          <w:sz w:val="24"/>
-          <w:szCs w:val="24"/>
-        </w:rPr>
-        <w:t>n</w:t>
-      </w:r>
-      <w:proofErr w:type="spellEnd"/>
-      <w:r>
-        <w:rPr>
-          <w:b/>
-          <w:sz w:val="24"/>
-          <w:szCs w:val="24"/>
-        </w:rPr>
-        <w:t xml:space="preserve"> with OPTEE enable</w:t>
-      </w:r>
-    </w:p>
-    <w:p>
-      <w:pPr>
-        <w:rPr>
-          <w:sz w:val="20"/>
-          <w:szCs w:val="20"/>
-        </w:rPr>
-      </w:pPr>
+        <w:t>n with OPTEE enable</w:t>
+      </w:r>
     </w:p>
     <w:p>
       <w:pPr>
@@ -1381,6 +1295,82 @@
     <w:p>
       <w:pPr>
         <w:rPr>
+          <w:sz w:val="20"/>
+          <w:szCs w:val="20"/>
+        </w:rPr>
+      </w:pPr>
+    </w:p>
+    <w:p>
+      <w:pPr>
+        <w:rPr>
+          <w:sz w:val="20"/>
+          <w:szCs w:val="20"/>
+        </w:rPr>
+      </w:pPr>
+      <w:r>
+        <w:rPr>
+          <w:sz w:val="20"/>
+          <w:szCs w:val="20"/>
+        </w:rPr>
+        <w:lastRenderedPageBreak/>
+        <w:t>2.2</w:t>
+      </w:r>
+      <w:r>
+        <w:rPr>
+          <w:sz w:val="20"/>
+          <w:szCs w:val="20"/>
+        </w:rPr>
+        <w:t xml:space="preserve"> </w:t>
+      </w:r>
+      <w:r>
+        <w:rPr>
+          <w:sz w:val="20"/>
+          <w:szCs w:val="20"/>
+        </w:rPr>
+        <w:t xml:space="preserve"> Dowload the Raspbian OPTEE project from link:</w:t>
+      </w:r>
+    </w:p>
+    <w:p>
+      <w:pPr>
+        <w:rPr>
+          <w:sz w:val="20"/>
+          <w:szCs w:val="20"/>
+        </w:rPr>
+      </w:pPr>
+      <w:r>
+        <w:rPr>
+          <w:sz w:val="20"/>
+          <w:szCs w:val="20"/>
+        </w:rPr>
+        <w:tab/>
+      </w:r>
+      <w:hyperlink r:id="rId11" w:history="1">
+        <w:r>
+          <w:rPr>
+            <w:rStyle w:val="Hyperlink"/>
+          </w:rPr>
+          <w:t>https://github.com/benhaz1024/raspbian-tee</w:t>
+        </w:r>
+      </w:hyperlink>
+      <w:r>
+        <w:rPr>
+          <w:sz w:val="20"/>
+          <w:szCs w:val="20"/>
+        </w:rPr>
+        <w:t xml:space="preserve"> </w:t>
+      </w:r>
+    </w:p>
+    <w:p>
+      <w:pPr>
+        <w:rPr>
+          <w:sz w:val="20"/>
+          <w:szCs w:val="20"/>
+        </w:rPr>
+      </w:pPr>
+    </w:p>
+    <w:p>
+      <w:pPr>
+        <w:rPr>
           <w:rFonts w:cstheme="minorHAnsi"/>
           <w:color w:val="24292E"/>
           <w:sz w:val="20"/>
@@ -1390,18 +1380,20 @@
       </w:pPr>
       <w:r>
         <w:rPr>
-          <w:sz w:val="20"/>
-          <w:szCs w:val="20"/>
-        </w:rPr>
-        <w:lastRenderedPageBreak/>
-        <w:t xml:space="preserve">2.2 </w:t>
-      </w:r>
-      <w:r>
-        <w:rPr>
           <w:rFonts w:cstheme="minorHAnsi"/>
           <w:sz w:val="20"/>
           <w:szCs w:val="20"/>
         </w:rPr>
+        <w:t xml:space="preserve">     </w:t>
+      </w:r>
+      <w:bookmarkStart w:id="0" w:name="_GoBack"/>
+      <w:bookmarkEnd w:id="0"/>
+      <w:r>
+        <w:rPr>
+          <w:rFonts w:cstheme="minorHAnsi"/>
+          <w:sz w:val="20"/>
+          <w:szCs w:val="20"/>
+        </w:rPr>
         <w:t xml:space="preserve">Download the </w:t>
       </w:r>
       <w:r>
@@ -1458,7 +1450,7 @@
         </w:rPr>
         <w:t xml:space="preserve">      </w:t>
       </w:r>
-      <w:hyperlink r:id="rId11" w:history="1">
+      <w:hyperlink r:id="rId12" w:history="1">
         <w:r>
           <w:rPr>
             <w:rStyle w:val="Hyperlink"/>
@@ -1973,7 +1965,7 @@
                     <pic:cNvPicPr/>
                   </pic:nvPicPr>
                   <pic:blipFill rotWithShape="1">
-                    <a:blip r:embed="rId12"/>
+                    <a:blip r:embed="rId13"/>
                     <a:srcRect t="12507" r="35385" b="27563"/>
                     <a:stretch/>
                   </pic:blipFill>
@@ -2135,7 +2127,7 @@
                     <pic:cNvPicPr/>
                   </pic:nvPicPr>
                   <pic:blipFill>
-                    <a:blip r:embed="rId13">
+                    <a:blip r:embed="rId14">
                       <a:extLst>
                         <a:ext uri="{28A0092B-C50C-407E-A947-70E740481C1C}">
                           <a14:useLocalDpi xmlns:a14="http://schemas.microsoft.com/office/drawing/2010/main" val="0"/>
@@ -2200,6 +2192,7 @@
           <w:sz w:val="20"/>
           <w:szCs w:val="20"/>
         </w:rPr>
+        <w:lastRenderedPageBreak/>
         <w:t xml:space="preserve">3.1 Copy the file in the out to the SD card: </w:t>
       </w:r>
     </w:p>
@@ -2293,7 +2286,6 @@
           <w:sz w:val="20"/>
           <w:szCs w:val="20"/>
         </w:rPr>
-        <w:lastRenderedPageBreak/>
         <w:t xml:space="preserve">3.1 Put </w:t>
       </w:r>
       <w:r>
@@ -2514,8 +2506,8 @@
             <v:path o:extrusionok="f" gradientshapeok="t" o:connecttype="rect"/>
             <o:lock v:ext="edit" aspectratio="t"/>
           </v:shapetype>
-          <v:shape id="_x0000_i1025" type="#_x0000_t75" style="width:331.2pt;height:108.95pt">
-            <v:imagedata r:id="rId14" o:title="worksitualtion"/>
+          <v:shape id="_x0000_i1025" type="#_x0000_t75" style="width:331.25pt;height:108.95pt">
+            <v:imagedata r:id="rId15" o:title="worksitualtion"/>
           </v:shape>
         </w:pict>
       </w:r>
@@ -2550,33 +2542,15 @@
           <w:sz w:val="24"/>
           <w:szCs w:val="24"/>
         </w:rPr>
-        <w:t xml:space="preserve">the </w:t>
-      </w:r>
-      <w:proofErr w:type="spellStart"/>
+        <w:t>the Raspbia</w:t>
+      </w:r>
       <w:r>
         <w:rPr>
           <w:b/>
           <w:sz w:val="24"/>
           <w:szCs w:val="24"/>
         </w:rPr>
-        <w:t>Raspbia</w:t>
-      </w:r>
-      <w:r>
-        <w:rPr>
-          <w:b/>
-          <w:sz w:val="24"/>
-          <w:szCs w:val="24"/>
-        </w:rPr>
-        <w:t>n</w:t>
-      </w:r>
-      <w:proofErr w:type="spellEnd"/>
-      <w:r>
-        <w:rPr>
-          <w:b/>
-          <w:sz w:val="24"/>
-          <w:szCs w:val="24"/>
-        </w:rPr>
-        <w:t xml:space="preserve"> with OPTEE</w:t>
+        <w:t>n with OPTEE</w:t>
       </w:r>
     </w:p>
     <w:p>
@@ -2615,8 +2589,8 @@
           <w:szCs w:val="20"/>
         </w:rPr>
         <w:pict>
-          <v:shape id="_x0000_i1026" type="#_x0000_t75" style="width:450.8pt;height:296.15pt">
-            <v:imagedata r:id="rId15" o:title="Trust client design"/>
+          <v:shape id="_x0000_i1026" type="#_x0000_t75" style="width:450.65pt;height:296.05pt">
+            <v:imagedata r:id="rId16" o:title="Trust client design"/>
           </v:shape>
         </w:pict>
       </w:r>
@@ -2845,7 +2819,7 @@
         </w:rPr>
         <w:t xml:space="preserve">4.1 Down load the OPTEE trust example from </w:t>
       </w:r>
-      <w:hyperlink r:id="rId16" w:history="1">
+      <w:hyperlink r:id="rId17" w:history="1">
         <w:r>
           <w:rPr>
             <w:rStyle w:val="Hyperlink"/>
@@ -2857,18 +2831,10 @@
         <w:t xml:space="preserve"> and</w:t>
       </w:r>
       <w:r>
-        <w:t xml:space="preserve"> put the folder   in the </w:t>
-      </w:r>
-      <w:proofErr w:type="spellStart"/>
-      <w:r>
-        <w:t>raspbia</w:t>
-      </w:r>
-      <w:r>
-        <w:t>n-optee</w:t>
-      </w:r>
-      <w:proofErr w:type="spellEnd"/>
-      <w:r>
-        <w:t xml:space="preserve"> folder: </w:t>
+        <w:t xml:space="preserve"> put the folder   in the raspbia</w:t>
+      </w:r>
+      <w:r>
+        <w:t xml:space="preserve">n-optee folder: </w:t>
       </w:r>
     </w:p>
     <w:p>
@@ -2880,6 +2846,7 @@
           <w:noProof/>
           <w:lang w:val="en-SG" w:eastAsia="en-SG"/>
         </w:rPr>
+        <w:lastRenderedPageBreak/>
         <w:drawing>
           <wp:inline distT="0" distB="0" distL="0" distR="0">
             <wp:extent cx="3428639" cy="1637968"/>
@@ -2896,7 +2863,7 @@
                     <pic:cNvPicPr/>
                   </pic:nvPicPr>
                   <pic:blipFill>
-                    <a:blip r:embed="rId17">
+                    <a:blip r:embed="rId18">
                       <a:extLst>
                         <a:ext uri="{28A0092B-C50C-407E-A947-70E740481C1C}">
                           <a14:useLocalDpi xmlns:a14="http://schemas.microsoft.com/office/drawing/2010/main" val="0"/>
@@ -2941,7 +2908,6 @@
           <w:sz w:val="20"/>
           <w:szCs w:val="20"/>
         </w:rPr>
-        <w:lastRenderedPageBreak/>
         <w:t xml:space="preserve">4.2 </w:t>
       </w:r>
       <w:r>
@@ -3216,32 +3182,14 @@
           <w:sz w:val="20"/>
           <w:szCs w:val="20"/>
         </w:rPr>
-        <w:t xml:space="preserve"> and success, insert the </w:t>
-      </w:r>
-      <w:proofErr w:type="spellStart"/>
-      <w:r>
-        <w:rPr>
-          <w:sz w:val="20"/>
-          <w:szCs w:val="20"/>
-        </w:rPr>
-        <w:t>Raspbia</w:t>
-      </w:r>
-      <w:bookmarkStart w:id="0" w:name="_GoBack"/>
-      <w:bookmarkEnd w:id="0"/>
-      <w:r>
-        <w:rPr>
-          <w:sz w:val="20"/>
-          <w:szCs w:val="20"/>
-        </w:rPr>
-        <w:t>n</w:t>
-      </w:r>
-      <w:proofErr w:type="spellEnd"/>
-      <w:r>
-        <w:rPr>
-          <w:sz w:val="20"/>
-          <w:szCs w:val="20"/>
-        </w:rPr>
-        <w:t xml:space="preserve"> SD card to the Ubuntu machine and </w:t>
+        <w:t xml:space="preserve"> and success, insert the Raspbia</w:t>
+      </w:r>
+      <w:r>
+        <w:rPr>
+          <w:sz w:val="20"/>
+          <w:szCs w:val="20"/>
+        </w:rPr>
+        <w:t xml:space="preserve">n SD card to the Ubuntu machine and </w:t>
       </w:r>
     </w:p>
     <w:p>
@@ -3382,9 +3330,10 @@
           <w:sz w:val="20"/>
           <w:szCs w:val="20"/>
         </w:rPr>
+        <w:lastRenderedPageBreak/>
         <w:pict>
           <v:shape id="_x0000_i1027" type="#_x0000_t75" style="width:308.65pt;height:437.65pt">
-            <v:imagedata r:id="rId18" o:title="trustclientResult"/>
+            <v:imagedata r:id="rId19" o:title="trustclientResult"/>
           </v:shape>
         </w:pict>
       </w:r>
@@ -3431,7 +3380,7 @@
           <w:szCs w:val="32"/>
         </w:rPr>
       </w:pPr>
-      <w:hyperlink r:id="rId19" w:history="1">
+      <w:hyperlink r:id="rId20" w:history="1">
         <w:r>
           <w:rPr>
             <w:rStyle w:val="Hyperlink"/>
@@ -3457,7 +3406,7 @@
           <w:szCs w:val="32"/>
         </w:rPr>
       </w:pPr>
-      <w:hyperlink r:id="rId20" w:history="1">
+      <w:hyperlink r:id="rId21" w:history="1">
         <w:r>
           <w:rPr>
             <w:rStyle w:val="Hyperlink"/>
@@ -4490,7 +4439,7 @@
 </file>
 
 <file path=customXml/itemProps1.xml><?xml version="1.0" encoding="utf-8"?>
-<ds:datastoreItem xmlns:ds="http://schemas.openxmlformats.org/officeDocument/2006/customXml" ds:itemID="{D5BB4895-B645-4E12-810F-B5A91C357E5D}">
+<ds:datastoreItem xmlns:ds="http://schemas.openxmlformats.org/officeDocument/2006/customXml" ds:itemID="{03235416-5A24-4326-A890-0EC6121D8F0A}">
   <ds:schemaRefs>
     <ds:schemaRef ds:uri="http://schemas.openxmlformats.org/officeDocument/2006/bibliography"/>
   </ds:schemaRefs>

</xml_diff>